<commit_message>
não lembro o q fiz
</commit_message>
<xml_diff>
--- a/textos.docx
+++ b/textos.docx
@@ -49,13 +49,11 @@
     </w:p>
     <w:p/>
     <w:p>
-      <w:proofErr w:type="spellStart"/>
-      <w:r>
-        <w:t>ntre</w:t>
-      </w:r>
-      <w:proofErr w:type="spellEnd"/>
-      <w:r>
-        <w:t xml:space="preserve"> em Contato*</w:t>
+      <w:r>
+        <w:t>E</w:t>
+      </w:r>
+      <w:r>
+        <w:t>ntre em Contato*</w:t>
       </w:r>
     </w:p>
     <w:p/>

</xml_diff>